<commit_message>
correction du sujet,introduction et redaction de la problematique, hypothese,choix et interet du sujet
</commit_message>
<xml_diff>
--- a/TFC_OLIVIER.docx
+++ b/TFC_OLIVIER.docx
@@ -2168,7 +2168,25 @@
           <w:sz w:val="24"/>
           <w:szCs w:val="24"/>
         </w:rPr>
-        <w:t xml:space="preserve"> boursier et la prédiction des différent cours boursiers peut servir d’orientation a la prise de décisions des investisseurs afin de maximiser les bénéfices ou plus-value et </w:t>
+        <w:t xml:space="preserve"> boursier et la prédiction des différent cours boursiers peut servir d’orientation </w:t>
+      </w:r>
+      <w:proofErr w:type="spellStart"/>
+      <w:r>
+        <w:rPr>
+          <w:rFonts w:ascii="Times New Roman" w:hAnsi="Times New Roman" w:cs="Times New Roman"/>
+          <w:sz w:val="24"/>
+          <w:szCs w:val="24"/>
+        </w:rPr>
+        <w:t>a</w:t>
+      </w:r>
+      <w:proofErr w:type="spellEnd"/>
+      <w:r>
+        <w:rPr>
+          <w:rFonts w:ascii="Times New Roman" w:hAnsi="Times New Roman" w:cs="Times New Roman"/>
+          <w:sz w:val="24"/>
+          <w:szCs w:val="24"/>
+        </w:rPr>
+        <w:t xml:space="preserve"> la prise de décisions des investisseurs afin de maximiser les bénéfices ou plus-value et </w:t>
       </w:r>
       <w:r>
         <w:rPr>
@@ -2837,8 +2855,19 @@
           <w:szCs w:val="24"/>
           <w:lang w:eastAsia="fr-FR"/>
         </w:rPr>
-        <w:t>Est-ce que cela répond à votre question?</w:t>
-      </w:r>
+        <w:t xml:space="preserve">Est-ce que cela répond à votre </w:t>
+      </w:r>
+      <w:proofErr w:type="gramStart"/>
+      <w:r>
+        <w:rPr>
+          <w:rFonts w:ascii="Times New Roman" w:eastAsia="Times New Roman" w:hAnsi="Times New Roman" w:cs="Times New Roman"/>
+          <w:sz w:val="24"/>
+          <w:szCs w:val="24"/>
+          <w:lang w:eastAsia="fr-FR"/>
+        </w:rPr>
+        <w:t>question?</w:t>
+      </w:r>
+      <w:proofErr w:type="gramEnd"/>
     </w:p>
     <w:p>
       <w:pPr>
@@ -2859,8 +2888,20 @@
           <w:szCs w:val="21"/>
           <w:lang w:eastAsia="fr-FR"/>
         </w:rPr>
-        <w:t>Message reçu. Si vous voulez apprendre Django, la **documentation officielle de Django** est un excellent point de départ. Elle contient des tutoriels pour les débutants qui vous guideront à travers les étapes de création d'une application Web avec Django. Vous pouvez également consulter la section "Premiers pas" pour avoir un aperçu de Django et pour apprendre comment l'installer. Si vous débutez avec Python, il pourrait être utile de vous faire une idée générale sur la syntaxe de ce langage. Django est écrit entièrement en Python, il serait donc souhaitable d’acquérir un minimum de connaissances sur Python pour pouvoir profiter un maximum de Django. Est-ce que cela répond à votre question?</w:t>
-      </w:r>
+        <w:t xml:space="preserve">Message reçu. Si vous voulez apprendre Django, la **documentation officielle de Django** est un excellent point de départ. Elle contient des tutoriels pour les débutants qui vous guideront à travers les étapes de création d'une application Web avec Django. Vous pouvez également consulter la section "Premiers pas" pour avoir un aperçu de Django et pour apprendre comment l'installer. Si vous débutez avec Python, il pourrait être utile de vous faire une idée générale sur la syntaxe de ce langage. Django est écrit entièrement en Python, il serait donc souhaitable d’acquérir un minimum de connaissances sur Python pour pouvoir profiter un maximum de Django. Est-ce que cela répond à votre </w:t>
+      </w:r>
+      <w:proofErr w:type="gramStart"/>
+      <w:r>
+        <w:rPr>
+          <w:rFonts w:ascii="Roboto" w:eastAsia="Times New Roman" w:hAnsi="Roboto" w:cs="Times New Roman"/>
+          <w:color w:val="111111"/>
+          <w:sz w:val="21"/>
+          <w:szCs w:val="21"/>
+          <w:lang w:eastAsia="fr-FR"/>
+        </w:rPr>
+        <w:t>question?</w:t>
+      </w:r>
+      <w:proofErr w:type="gramEnd"/>
     </w:p>
     <w:p>
       <w:pPr>
@@ -3061,7 +3102,7 @@
     <w:p>
       <w:pPr>
         <w:spacing w:after="0"/>
-        <w:jc w:val="center"/>
+        <w:jc w:val="right"/>
         <w:rPr>
           <w:rFonts w:ascii="Times New Roman" w:hAnsi="Times New Roman" w:cs="Times New Roman"/>
           <w:b/>

</xml_diff>